<commit_message>
Added Software Requirements Doc
Added the Software Requirements Document to put current functional and non-functional requirements. Will also list requirements that were originally asked for but lay outside of the scope of this project.
</commit_message>
<xml_diff>
--- a/Final Report.docx
+++ b/Final Report.docx
@@ -77,11 +77,16 @@
         <w:ind w:left="360" w:hanging="360"/>
         <w:rPr>
           <w:rFonts w:ascii="Times New Roman" w:eastAsia="Times New Roman" w:hAnsi="Times New Roman" w:cs="Times New Roman"/>
-        </w:rPr>
-      </w:pPr>
-      <w:r>
-        <w:rPr>
-          <w:rFonts w:ascii="Times New Roman" w:eastAsia="Times New Roman" w:hAnsi="Times New Roman" w:cs="Times New Roman"/>
+          <w:b/>
+          <w:bCs/>
+          <w:color w:val="000000"/>
+        </w:rPr>
+      </w:pPr>
+      <w:r>
+        <w:rPr>
+          <w:rFonts w:ascii="Times New Roman" w:eastAsia="Times New Roman" w:hAnsi="Times New Roman" w:cs="Times New Roman"/>
+          <w:b/>
+          <w:bCs/>
           <w:color w:val="000000"/>
         </w:rPr>
         <w:t>-    Project objectives</w:t>
@@ -89,15 +94,48 @@
     </w:p>
     <w:p>
       <w:pPr>
+        <w:pStyle w:val="ListParagraph"/>
+        <w:numPr>
+          <w:ilvl w:val="0"/>
+          <w:numId w:val="2"/>
+        </w:numPr>
+        <w:spacing w:after="0" w:line="240" w:lineRule="auto"/>
+        <w:rPr>
+          <w:rFonts w:ascii="Times New Roman" w:eastAsia="Times New Roman" w:hAnsi="Times New Roman" w:cs="Times New Roman"/>
+          <w:b/>
+          <w:bCs/>
+          <w:color w:val="000000"/>
+        </w:rPr>
+      </w:pPr>
+      <w:r>
+        <w:rPr>
+          <w:rFonts w:ascii="Times New Roman" w:eastAsia="Times New Roman" w:hAnsi="Times New Roman" w:cs="Times New Roman"/>
+        </w:rPr>
+        <w:t>To create an interpreting scheduling system that interpreters can use to find interpreting jobs, as well as provide a platform for actors to request interpreting services</w:t>
+      </w:r>
+      <w:r>
+        <w:rPr>
+          <w:rFonts w:ascii="Times New Roman" w:eastAsia="Times New Roman" w:hAnsi="Times New Roman" w:cs="Times New Roman"/>
+        </w:rPr>
+        <w:t>.</w:t>
+      </w:r>
+    </w:p>
+    <w:p>
+      <w:pPr>
         <w:spacing w:after="0" w:line="240" w:lineRule="auto"/>
         <w:ind w:left="360" w:hanging="360"/>
         <w:rPr>
           <w:rFonts w:ascii="Times New Roman" w:eastAsia="Times New Roman" w:hAnsi="Times New Roman" w:cs="Times New Roman"/>
-        </w:rPr>
-      </w:pPr>
-      <w:r>
-        <w:rPr>
-          <w:rFonts w:ascii="Times New Roman" w:eastAsia="Times New Roman" w:hAnsi="Times New Roman" w:cs="Times New Roman"/>
+          <w:b/>
+          <w:bCs/>
+          <w:color w:val="000000"/>
+        </w:rPr>
+      </w:pPr>
+      <w:r>
+        <w:rPr>
+          <w:rFonts w:ascii="Times New Roman" w:eastAsia="Times New Roman" w:hAnsi="Times New Roman" w:cs="Times New Roman"/>
+          <w:b/>
+          <w:bCs/>
           <w:color w:val="000000"/>
         </w:rPr>
         <w:t>-    Detailed description of the project</w:t>
@@ -105,10 +143,142 @@
     </w:p>
     <w:p>
       <w:pPr>
+        <w:pStyle w:val="ListParagraph"/>
+        <w:numPr>
+          <w:ilvl w:val="0"/>
+          <w:numId w:val="2"/>
+        </w:numPr>
+        <w:rPr>
+          <w:rFonts w:ascii="Times New Roman" w:hAnsi="Times New Roman" w:cs="Times New Roman"/>
+        </w:rPr>
+      </w:pPr>
+      <w:r>
+        <w:rPr>
+          <w:rFonts w:ascii="Times New Roman" w:hAnsi="Times New Roman" w:cs="Times New Roman"/>
+        </w:rPr>
+        <w:t xml:space="preserve">This software product is a designed to function as a Scheduling and Invoicing service. It provides an environment for hospitals, courts, other organizations, and individuals to make requests for interpreting services from Washington State Labor and Industries (L&amp;I) interpreters. L&amp;I interprets can review these job postings and select them where they will be added to a digital calendar. Once work is completed an invoice will be generated and sent to L&amp;I for the interpreting services. </w:t>
+      </w:r>
+    </w:p>
+    <w:p>
+      <w:pPr>
+        <w:pStyle w:val="ListParagraph"/>
+        <w:numPr>
+          <w:ilvl w:val="1"/>
+          <w:numId w:val="2"/>
+        </w:numPr>
+        <w:spacing w:after="0" w:line="240" w:lineRule="auto"/>
+        <w:rPr>
+          <w:rFonts w:ascii="Times New Roman" w:eastAsia="Times New Roman" w:hAnsi="Times New Roman" w:cs="Times New Roman"/>
+          <w:color w:val="000000"/>
+        </w:rPr>
+      </w:pPr>
+      <w:r>
+        <w:rPr>
+          <w:rFonts w:ascii="Times New Roman" w:eastAsia="Times New Roman" w:hAnsi="Times New Roman" w:cs="Times New Roman"/>
+          <w:color w:val="000000"/>
+        </w:rPr>
+        <w:t>This product aims to easily let organizations and individuals (Job Creators) request the services of L&amp;I interpreters. It will verify that job requests are valid when they are made as well as post and show them to relevant interpreters who meet the requirements for the posted job.</w:t>
+      </w:r>
+    </w:p>
+    <w:p>
+      <w:pPr>
+        <w:pStyle w:val="ListParagraph"/>
+        <w:numPr>
+          <w:ilvl w:val="1"/>
+          <w:numId w:val="2"/>
+        </w:numPr>
+        <w:spacing w:after="0" w:line="240" w:lineRule="auto"/>
+        <w:rPr>
+          <w:rFonts w:ascii="Times New Roman" w:eastAsia="Times New Roman" w:hAnsi="Times New Roman" w:cs="Times New Roman"/>
+          <w:color w:val="000000"/>
+        </w:rPr>
+      </w:pPr>
+      <w:r>
+        <w:rPr>
+          <w:rFonts w:ascii="Times New Roman" w:eastAsia="Times New Roman" w:hAnsi="Times New Roman" w:cs="Times New Roman"/>
+          <w:color w:val="000000"/>
+        </w:rPr>
+        <w:t xml:space="preserve">For interpreters this product will enable them to quickly and easily look for interpreting jobs that meet criteria based on time, location, and job type that they set when looking for jobs. </w:t>
+      </w:r>
+    </w:p>
+    <w:p>
+      <w:pPr>
+        <w:pStyle w:val="ListParagraph"/>
+        <w:numPr>
+          <w:ilvl w:val="1"/>
+          <w:numId w:val="2"/>
+        </w:numPr>
+        <w:spacing w:after="0" w:line="240" w:lineRule="auto"/>
+        <w:rPr>
+          <w:rFonts w:ascii="Times New Roman" w:eastAsia="Times New Roman" w:hAnsi="Times New Roman" w:cs="Times New Roman"/>
+          <w:color w:val="000000"/>
+        </w:rPr>
+      </w:pPr>
+      <w:r>
+        <w:rPr>
+          <w:rFonts w:ascii="Times New Roman" w:eastAsia="Times New Roman" w:hAnsi="Times New Roman" w:cs="Times New Roman"/>
+          <w:color w:val="000000"/>
+        </w:rPr>
+        <w:t>Both Job Creators and Interpreters have in system calendars that will keep track of posted and taken jobs, as well as being able to access job information through the calendar.</w:t>
+      </w:r>
+    </w:p>
+    <w:p>
+      <w:pPr>
+        <w:pStyle w:val="ListParagraph"/>
+        <w:numPr>
+          <w:ilvl w:val="1"/>
+          <w:numId w:val="2"/>
+        </w:numPr>
+        <w:spacing w:after="0" w:line="240" w:lineRule="auto"/>
+        <w:rPr>
+          <w:rFonts w:ascii="Times New Roman" w:eastAsia="Times New Roman" w:hAnsi="Times New Roman" w:cs="Times New Roman"/>
+          <w:color w:val="000000"/>
+        </w:rPr>
+      </w:pPr>
+      <w:r>
+        <w:rPr>
+          <w:rFonts w:ascii="Times New Roman" w:eastAsia="Times New Roman" w:hAnsi="Times New Roman" w:cs="Times New Roman"/>
+          <w:color w:val="000000"/>
+        </w:rPr>
+        <w:t>The product also serves as an invoicing tool, calculating rates and letting additional expenses be added as needed before letting both parties review the invoice and submitting it to L&amp;I.</w:t>
+      </w:r>
+    </w:p>
+    <w:p>
+      <w:pPr>
+        <w:pStyle w:val="ListParagraph"/>
+        <w:numPr>
+          <w:ilvl w:val="1"/>
+          <w:numId w:val="2"/>
+        </w:numPr>
+        <w:spacing w:after="0" w:line="240" w:lineRule="auto"/>
+        <w:rPr>
+          <w:rFonts w:ascii="Times New Roman" w:eastAsia="Times New Roman" w:hAnsi="Times New Roman" w:cs="Times New Roman"/>
+          <w:color w:val="000000"/>
+        </w:rPr>
+      </w:pPr>
+      <w:r>
+        <w:rPr>
+          <w:rFonts w:ascii="Times New Roman" w:eastAsia="Times New Roman" w:hAnsi="Times New Roman" w:cs="Times New Roman"/>
+          <w:color w:val="000000"/>
+        </w:rPr>
+        <w:t>Finally, the data that is generated by both parties using the system will be stored for further use in reporting job fill rates to help assure compliance with the request.</w:t>
+      </w:r>
+    </w:p>
+    <w:p>
+      <w:pPr>
         <w:spacing w:after="0" w:line="240" w:lineRule="auto"/>
         <w:ind w:left="360" w:hanging="360"/>
         <w:rPr>
           <w:rFonts w:ascii="Times New Roman" w:eastAsia="Times New Roman" w:hAnsi="Times New Roman" w:cs="Times New Roman"/>
+        </w:rPr>
+      </w:pPr>
+    </w:p>
+    <w:p>
+      <w:pPr>
+        <w:spacing w:after="0" w:line="240" w:lineRule="auto"/>
+        <w:ind w:left="360" w:hanging="360"/>
+        <w:rPr>
+          <w:rFonts w:ascii="Times New Roman" w:eastAsia="Times New Roman" w:hAnsi="Times New Roman" w:cs="Times New Roman"/>
           <w:color w:val="000000"/>
         </w:rPr>
       </w:pPr>
@@ -122,13 +292,780 @@
     </w:p>
     <w:p>
       <w:pPr>
+        <w:pStyle w:val="ListParagraph"/>
+        <w:numPr>
+          <w:ilvl w:val="0"/>
+          <w:numId w:val="2"/>
+        </w:numPr>
+        <w:spacing w:after="0" w:line="240" w:lineRule="auto"/>
+        <w:rPr>
+          <w:rFonts w:ascii="Times New Roman" w:eastAsia="Times New Roman" w:hAnsi="Times New Roman" w:cs="Times New Roman"/>
+          <w:color w:val="000000"/>
+        </w:rPr>
+      </w:pPr>
+      <w:r>
+        <w:rPr>
+          <w:rFonts w:ascii="Times New Roman" w:eastAsia="Times New Roman" w:hAnsi="Times New Roman" w:cs="Times New Roman"/>
+          <w:color w:val="000000"/>
+        </w:rPr>
+        <w:t>What do you mean by question?</w:t>
+      </w:r>
+    </w:p>
+    <w:p>
+      <w:pPr>
+        <w:pStyle w:val="ListParagraph"/>
+        <w:numPr>
+          <w:ilvl w:val="1"/>
+          <w:numId w:val="2"/>
+        </w:numPr>
+        <w:spacing w:after="0" w:line="240" w:lineRule="auto"/>
+        <w:rPr>
+          <w:rFonts w:ascii="Times New Roman" w:eastAsia="Times New Roman" w:hAnsi="Times New Roman" w:cs="Times New Roman"/>
+          <w:color w:val="000000"/>
+        </w:rPr>
+      </w:pPr>
+      <w:r>
+        <w:rPr>
+          <w:rFonts w:ascii="Times New Roman" w:eastAsia="Times New Roman" w:hAnsi="Times New Roman" w:cs="Times New Roman"/>
+          <w:color w:val="000000"/>
+        </w:rPr>
+        <w:t>Should I be asking a question that this report is answering?</w:t>
+      </w:r>
+    </w:p>
+    <w:p>
+      <w:pPr>
+        <w:pStyle w:val="ListParagraph"/>
+        <w:numPr>
+          <w:ilvl w:val="1"/>
+          <w:numId w:val="2"/>
+        </w:numPr>
+        <w:spacing w:after="0" w:line="240" w:lineRule="auto"/>
+        <w:rPr>
+          <w:rFonts w:ascii="Times New Roman" w:eastAsia="Times New Roman" w:hAnsi="Times New Roman" w:cs="Times New Roman"/>
+          <w:color w:val="000000"/>
+        </w:rPr>
+      </w:pPr>
+      <w:r>
+        <w:rPr>
+          <w:rFonts w:ascii="Times New Roman" w:eastAsia="Times New Roman" w:hAnsi="Times New Roman" w:cs="Times New Roman"/>
+          <w:color w:val="000000"/>
+        </w:rPr>
+        <w:t>Am I including the question in the report?</w:t>
+      </w:r>
+    </w:p>
+    <w:p>
+      <w:pPr>
+        <w:spacing w:after="0" w:line="240" w:lineRule="auto"/>
+        <w:rPr>
+          <w:rFonts w:ascii="Times New Roman" w:eastAsia="Times New Roman" w:hAnsi="Times New Roman" w:cs="Times New Roman"/>
+        </w:rPr>
+      </w:pPr>
+    </w:p>
+    <w:p>
+      <w:pPr>
+        <w:spacing w:after="0" w:line="240" w:lineRule="auto"/>
+        <w:rPr>
+          <w:rFonts w:ascii="Times New Roman" w:eastAsia="Times New Roman" w:hAnsi="Times New Roman" w:cs="Times New Roman"/>
+        </w:rPr>
+      </w:pPr>
+      <w:r>
+        <w:rPr>
+          <w:rFonts w:ascii="Times New Roman" w:eastAsia="Times New Roman" w:hAnsi="Times New Roman" w:cs="Times New Roman"/>
+          <w:b/>
+          <w:bCs/>
+          <w:color w:val="000000"/>
+        </w:rPr>
+        <w:t>2.    Project Context (2 - 3 pages)</w:t>
+      </w:r>
+    </w:p>
+    <w:p>
+      <w:pPr>
+        <w:spacing w:after="0" w:line="240" w:lineRule="auto"/>
+        <w:rPr>
+          <w:rFonts w:ascii="Times New Roman" w:eastAsia="Times New Roman" w:hAnsi="Times New Roman" w:cs="Times New Roman"/>
+          <w:color w:val="000000"/>
+        </w:rPr>
+      </w:pPr>
+      <w:r>
+        <w:rPr>
+          <w:rFonts w:ascii="Times New Roman" w:eastAsia="Times New Roman" w:hAnsi="Times New Roman" w:cs="Times New Roman"/>
+          <w:b/>
+          <w:bCs/>
+          <w:color w:val="000000"/>
+        </w:rPr>
+        <w:t xml:space="preserve">-    </w:t>
+      </w:r>
+      <w:r>
+        <w:rPr>
+          <w:rFonts w:ascii="Times New Roman" w:eastAsia="Times New Roman" w:hAnsi="Times New Roman" w:cs="Times New Roman"/>
+          <w:color w:val="000000"/>
+        </w:rPr>
+        <w:t>Description of the industry</w:t>
+      </w:r>
+    </w:p>
+    <w:p>
+      <w:pPr>
+        <w:pStyle w:val="ListParagraph"/>
+        <w:numPr>
+          <w:ilvl w:val="0"/>
+          <w:numId w:val="2"/>
+        </w:numPr>
+        <w:spacing w:after="0" w:line="240" w:lineRule="auto"/>
+        <w:rPr>
+          <w:rFonts w:ascii="Times New Roman" w:eastAsia="Times New Roman" w:hAnsi="Times New Roman" w:cs="Times New Roman"/>
+        </w:rPr>
+      </w:pPr>
+      <w:r>
+        <w:rPr>
+          <w:rFonts w:ascii="Times New Roman" w:eastAsia="Times New Roman" w:hAnsi="Times New Roman" w:cs="Times New Roman"/>
+        </w:rPr>
+        <w:t>Reference “2019-05-Suggestions for an Interpreter Online Scheduling System.pdf”</w:t>
+      </w:r>
+    </w:p>
+    <w:p>
+      <w:pPr>
+        <w:pStyle w:val="ListParagraph"/>
+        <w:numPr>
+          <w:ilvl w:val="0"/>
+          <w:numId w:val="2"/>
+        </w:numPr>
+        <w:spacing w:after="0" w:line="240" w:lineRule="auto"/>
+        <w:rPr>
+          <w:rFonts w:ascii="Times New Roman" w:eastAsia="Times New Roman" w:hAnsi="Times New Roman" w:cs="Times New Roman"/>
+        </w:rPr>
+      </w:pPr>
+      <w:r>
+        <w:rPr>
+          <w:rFonts w:ascii="Times New Roman" w:eastAsia="Times New Roman" w:hAnsi="Times New Roman" w:cs="Times New Roman"/>
+        </w:rPr>
+        <w:t>Reference source material sent by Milena Calderari-Waldron</w:t>
+      </w:r>
+    </w:p>
+    <w:p>
+      <w:pPr>
+        <w:pStyle w:val="ListParagraph"/>
+        <w:numPr>
+          <w:ilvl w:val="1"/>
+          <w:numId w:val="2"/>
+        </w:numPr>
+        <w:spacing w:after="0" w:line="240" w:lineRule="auto"/>
+        <w:rPr>
+          <w:rFonts w:ascii="Times New Roman" w:eastAsia="Times New Roman" w:hAnsi="Times New Roman" w:cs="Times New Roman"/>
+        </w:rPr>
+      </w:pPr>
+      <w:r>
+        <w:rPr>
+          <w:rFonts w:ascii="Times New Roman" w:eastAsia="Times New Roman" w:hAnsi="Times New Roman" w:cs="Times New Roman"/>
+        </w:rPr>
+        <w:t>Interview with list of questions to get better background into why the Interpreters union need this software, and what has not worked in the past</w:t>
+      </w:r>
+    </w:p>
+    <w:p>
+      <w:pPr>
+        <w:spacing w:after="0" w:line="240" w:lineRule="auto"/>
+        <w:ind w:left="360" w:hanging="360"/>
+        <w:rPr>
+          <w:rFonts w:ascii="Times New Roman" w:eastAsia="Times New Roman" w:hAnsi="Times New Roman" w:cs="Times New Roman"/>
+          <w:color w:val="000000"/>
+        </w:rPr>
+      </w:pPr>
+      <w:r>
+        <w:rPr>
+          <w:rFonts w:ascii="Times New Roman" w:eastAsia="Times New Roman" w:hAnsi="Times New Roman" w:cs="Times New Roman"/>
+          <w:color w:val="000000"/>
+        </w:rPr>
+        <w:t>-    Description of the organization and team</w:t>
+      </w:r>
+    </w:p>
+    <w:p>
+      <w:pPr>
+        <w:pStyle w:val="ListParagraph"/>
+        <w:numPr>
+          <w:ilvl w:val="0"/>
+          <w:numId w:val="3"/>
+        </w:numPr>
+        <w:spacing w:after="0" w:line="240" w:lineRule="auto"/>
+        <w:rPr>
+          <w:rFonts w:ascii="Times New Roman" w:eastAsia="Times New Roman" w:hAnsi="Times New Roman" w:cs="Times New Roman"/>
+          <w:color w:val="000000"/>
+        </w:rPr>
+      </w:pPr>
+      <w:r>
+        <w:rPr>
+          <w:rFonts w:ascii="Times New Roman" w:eastAsia="Times New Roman" w:hAnsi="Times New Roman" w:cs="Times New Roman"/>
+          <w:color w:val="000000"/>
+        </w:rPr>
+        <w:t>Is this still relevant in an individual project?</w:t>
+      </w:r>
+    </w:p>
+    <w:p>
+      <w:pPr>
+        <w:pStyle w:val="ListParagraph"/>
+        <w:numPr>
+          <w:ilvl w:val="1"/>
+          <w:numId w:val="3"/>
+        </w:numPr>
+        <w:spacing w:after="0" w:line="240" w:lineRule="auto"/>
+        <w:rPr>
+          <w:rFonts w:ascii="Times New Roman" w:eastAsia="Times New Roman" w:hAnsi="Times New Roman" w:cs="Times New Roman"/>
+          <w:color w:val="000000"/>
+        </w:rPr>
+      </w:pPr>
+      <w:r>
+        <w:rPr>
+          <w:rFonts w:ascii="Times New Roman" w:eastAsia="Times New Roman" w:hAnsi="Times New Roman" w:cs="Times New Roman"/>
+          <w:color w:val="000000"/>
+        </w:rPr>
+        <w:t xml:space="preserve">Should I describe myself the sponsors and the peer advisor since they are the </w:t>
+      </w:r>
+      <w:r>
+        <w:rPr>
+          <w:rFonts w:ascii="Times New Roman" w:eastAsia="Times New Roman" w:hAnsi="Times New Roman" w:cs="Times New Roman"/>
+          <w:color w:val="000000"/>
+        </w:rPr>
+        <w:t>ones,</w:t>
+      </w:r>
+      <w:r>
+        <w:rPr>
+          <w:rFonts w:ascii="Times New Roman" w:eastAsia="Times New Roman" w:hAnsi="Times New Roman" w:cs="Times New Roman"/>
+          <w:color w:val="000000"/>
+        </w:rPr>
+        <w:t xml:space="preserve"> I am working the most with?</w:t>
+      </w:r>
+    </w:p>
+    <w:p>
+      <w:pPr>
+        <w:spacing w:after="0" w:line="240" w:lineRule="auto"/>
+        <w:ind w:left="360" w:hanging="360"/>
+        <w:rPr>
+          <w:rFonts w:ascii="Times New Roman" w:eastAsia="Times New Roman" w:hAnsi="Times New Roman" w:cs="Times New Roman"/>
+        </w:rPr>
+      </w:pPr>
+    </w:p>
+    <w:p>
+      <w:pPr>
+        <w:spacing w:after="0" w:line="240" w:lineRule="auto"/>
+        <w:ind w:left="360" w:hanging="360"/>
+        <w:rPr>
+          <w:rFonts w:ascii="Times New Roman" w:eastAsia="Times New Roman" w:hAnsi="Times New Roman" w:cs="Times New Roman"/>
+          <w:color w:val="000000"/>
+        </w:rPr>
+      </w:pPr>
+      <w:r>
+        <w:rPr>
+          <w:rFonts w:ascii="Times New Roman" w:eastAsia="Times New Roman" w:hAnsi="Times New Roman" w:cs="Times New Roman"/>
+          <w:color w:val="000000"/>
+        </w:rPr>
+        <w:t>-    Description of the role(s) and responsibilities assigned to the student in the project</w:t>
+      </w:r>
+    </w:p>
+    <w:p>
+      <w:pPr>
+        <w:pStyle w:val="ListParagraph"/>
+        <w:numPr>
+          <w:ilvl w:val="0"/>
+          <w:numId w:val="3"/>
+        </w:numPr>
+        <w:spacing w:after="0" w:line="240" w:lineRule="auto"/>
+        <w:rPr>
+          <w:rFonts w:ascii="Times New Roman" w:eastAsia="Times New Roman" w:hAnsi="Times New Roman" w:cs="Times New Roman"/>
+          <w:color w:val="000000"/>
+        </w:rPr>
+      </w:pPr>
+      <w:r>
+        <w:rPr>
+          <w:rFonts w:ascii="Times New Roman" w:eastAsia="Times New Roman" w:hAnsi="Times New Roman" w:cs="Times New Roman"/>
+          <w:color w:val="000000"/>
+        </w:rPr>
+        <w:t>Should a lot of this information be coordinate with section 4?</w:t>
+      </w:r>
+    </w:p>
+    <w:p>
+      <w:pPr>
+        <w:pStyle w:val="ListParagraph"/>
+        <w:numPr>
+          <w:ilvl w:val="1"/>
+          <w:numId w:val="3"/>
+        </w:numPr>
+        <w:spacing w:after="0" w:line="240" w:lineRule="auto"/>
+        <w:rPr>
+          <w:rFonts w:ascii="Times New Roman" w:eastAsia="Times New Roman" w:hAnsi="Times New Roman" w:cs="Times New Roman"/>
+          <w:color w:val="000000"/>
+        </w:rPr>
+      </w:pPr>
+      <w:r>
+        <w:rPr>
+          <w:rFonts w:ascii="Times New Roman" w:eastAsia="Times New Roman" w:hAnsi="Times New Roman" w:cs="Times New Roman"/>
+          <w:color w:val="000000"/>
+        </w:rPr>
+        <w:t>Only one team member playing all the roles</w:t>
+      </w:r>
+    </w:p>
+    <w:p>
+      <w:pPr>
         <w:spacing w:after="0" w:line="240" w:lineRule="auto"/>
         <w:ind w:hanging="360"/>
         <w:rPr>
           <w:rFonts w:ascii="Times New Roman" w:eastAsia="Times New Roman" w:hAnsi="Times New Roman" w:cs="Times New Roman"/>
-          <w:color w:val="000000"/>
-        </w:rPr>
-      </w:pPr>
+        </w:rPr>
+      </w:pPr>
+    </w:p>
+    <w:p>
+      <w:pPr>
+        <w:spacing w:after="0" w:line="240" w:lineRule="auto"/>
+        <w:rPr>
+          <w:rFonts w:ascii="Times New Roman" w:eastAsia="Times New Roman" w:hAnsi="Times New Roman" w:cs="Times New Roman"/>
+        </w:rPr>
+      </w:pPr>
+    </w:p>
+    <w:p>
+      <w:pPr>
+        <w:spacing w:after="0" w:line="240" w:lineRule="auto"/>
+        <w:rPr>
+          <w:rFonts w:ascii="Times New Roman" w:eastAsia="Times New Roman" w:hAnsi="Times New Roman" w:cs="Times New Roman"/>
+        </w:rPr>
+      </w:pPr>
+      <w:r>
+        <w:rPr>
+          <w:rFonts w:ascii="Times New Roman" w:eastAsia="Times New Roman" w:hAnsi="Times New Roman" w:cs="Times New Roman"/>
+          <w:b/>
+          <w:bCs/>
+          <w:color w:val="000000"/>
+        </w:rPr>
+        <w:lastRenderedPageBreak/>
+        <w:t>3.    System Description (2 - 3 pages)</w:t>
+      </w:r>
+    </w:p>
+    <w:p>
+      <w:pPr>
+        <w:spacing w:after="0" w:line="240" w:lineRule="auto"/>
+        <w:rPr>
+          <w:rFonts w:ascii="Times New Roman" w:eastAsia="Times New Roman" w:hAnsi="Times New Roman" w:cs="Times New Roman"/>
+          <w:color w:val="000000"/>
+        </w:rPr>
+      </w:pPr>
+      <w:r>
+        <w:rPr>
+          <w:rFonts w:ascii="Times New Roman" w:eastAsia="Times New Roman" w:hAnsi="Times New Roman" w:cs="Times New Roman"/>
+          <w:color w:val="000000"/>
+        </w:rPr>
+        <w:t>-    Description of the software architecture (with the diagrams)</w:t>
+      </w:r>
+    </w:p>
+    <w:p>
+      <w:pPr>
+        <w:pStyle w:val="ListParagraph"/>
+        <w:numPr>
+          <w:ilvl w:val="0"/>
+          <w:numId w:val="2"/>
+        </w:numPr>
+        <w:spacing w:after="0" w:line="240" w:lineRule="auto"/>
+        <w:rPr>
+          <w:rFonts w:ascii="Times New Roman" w:eastAsia="Times New Roman" w:hAnsi="Times New Roman" w:cs="Times New Roman"/>
+          <w:color w:val="000000"/>
+        </w:rPr>
+      </w:pPr>
+      <w:r>
+        <w:rPr>
+          <w:rFonts w:ascii="Times New Roman" w:eastAsia="Times New Roman" w:hAnsi="Times New Roman" w:cs="Times New Roman"/>
+          <w:color w:val="000000"/>
+        </w:rPr>
+        <w:t>See “Database Schema Explanation.docx” for information on Schema</w:t>
+      </w:r>
+    </w:p>
+    <w:p>
+      <w:pPr>
+        <w:pStyle w:val="ListParagraph"/>
+        <w:numPr>
+          <w:ilvl w:val="1"/>
+          <w:numId w:val="2"/>
+        </w:numPr>
+        <w:spacing w:after="0" w:line="240" w:lineRule="auto"/>
+        <w:rPr>
+          <w:rFonts w:ascii="Times New Roman" w:eastAsia="Times New Roman" w:hAnsi="Times New Roman" w:cs="Times New Roman"/>
+          <w:color w:val="000000"/>
+        </w:rPr>
+      </w:pPr>
+      <w:r>
+        <w:rPr>
+          <w:rFonts w:ascii="Times New Roman" w:eastAsia="Times New Roman" w:hAnsi="Times New Roman" w:cs="Times New Roman"/>
+          <w:color w:val="000000"/>
+        </w:rPr>
+        <w:t>Needs to be distilled and added here.</w:t>
+      </w:r>
+    </w:p>
+    <w:p>
+      <w:pPr>
+        <w:spacing w:after="0" w:line="240" w:lineRule="auto"/>
+        <w:rPr>
+          <w:rFonts w:ascii="Times New Roman" w:eastAsia="Times New Roman" w:hAnsi="Times New Roman" w:cs="Times New Roman"/>
+        </w:rPr>
+      </w:pPr>
+    </w:p>
+    <w:p>
+      <w:pPr>
+        <w:spacing w:after="0" w:line="240" w:lineRule="auto"/>
+        <w:ind w:left="360" w:hanging="360"/>
+        <w:rPr>
+          <w:rFonts w:ascii="Times New Roman" w:eastAsia="Times New Roman" w:hAnsi="Times New Roman" w:cs="Times New Roman"/>
+          <w:color w:val="000000"/>
+        </w:rPr>
+      </w:pPr>
+      <w:r>
+        <w:rPr>
+          <w:rFonts w:ascii="Times New Roman" w:eastAsia="Times New Roman" w:hAnsi="Times New Roman" w:cs="Times New Roman"/>
+          <w:color w:val="000000"/>
+        </w:rPr>
+        <w:t>-    Description of requirements (Group the requirements, based on your major projects/tasks)</w:t>
+      </w:r>
+    </w:p>
+    <w:p>
+      <w:pPr>
+        <w:pStyle w:val="ListParagraph"/>
+        <w:numPr>
+          <w:ilvl w:val="0"/>
+          <w:numId w:val="2"/>
+        </w:numPr>
+        <w:spacing w:after="0" w:line="240" w:lineRule="auto"/>
+        <w:rPr>
+          <w:rFonts w:ascii="Times New Roman" w:eastAsia="Times New Roman" w:hAnsi="Times New Roman" w:cs="Times New Roman"/>
+          <w:color w:val="000000"/>
+        </w:rPr>
+      </w:pPr>
+      <w:r>
+        <w:rPr>
+          <w:rFonts w:ascii="Times New Roman" w:eastAsia="Times New Roman" w:hAnsi="Times New Roman" w:cs="Times New Roman"/>
+          <w:color w:val="000000"/>
+        </w:rPr>
+        <w:t>See “Software Requirements.docx” for all requirement information</w:t>
+      </w:r>
+    </w:p>
+    <w:p>
+      <w:pPr>
+        <w:pStyle w:val="ListParagraph"/>
+        <w:numPr>
+          <w:ilvl w:val="1"/>
+          <w:numId w:val="2"/>
+        </w:numPr>
+        <w:spacing w:after="0" w:line="240" w:lineRule="auto"/>
+        <w:rPr>
+          <w:rFonts w:ascii="Times New Roman" w:eastAsia="Times New Roman" w:hAnsi="Times New Roman" w:cs="Times New Roman"/>
+          <w:color w:val="000000"/>
+        </w:rPr>
+      </w:pPr>
+      <w:r>
+        <w:rPr>
+          <w:rFonts w:ascii="Times New Roman" w:eastAsia="Times New Roman" w:hAnsi="Times New Roman" w:cs="Times New Roman"/>
+          <w:color w:val="000000"/>
+        </w:rPr>
+        <w:t>Needs to be added here.</w:t>
+      </w:r>
+    </w:p>
+    <w:p>
+      <w:pPr>
+        <w:spacing w:after="0" w:line="240" w:lineRule="auto"/>
+        <w:ind w:left="360" w:hanging="360"/>
+        <w:rPr>
+          <w:rFonts w:ascii="Times New Roman" w:eastAsia="Times New Roman" w:hAnsi="Times New Roman" w:cs="Times New Roman"/>
+        </w:rPr>
+      </w:pPr>
+    </w:p>
+    <w:p>
+      <w:pPr>
+        <w:spacing w:after="0" w:line="240" w:lineRule="auto"/>
+        <w:ind w:left="360" w:hanging="360"/>
+        <w:rPr>
+          <w:rFonts w:ascii="Times New Roman" w:eastAsia="Times New Roman" w:hAnsi="Times New Roman" w:cs="Times New Roman"/>
+          <w:color w:val="000000"/>
+        </w:rPr>
+      </w:pPr>
+      <w:r>
+        <w:rPr>
+          <w:rFonts w:ascii="Times New Roman" w:eastAsia="Times New Roman" w:hAnsi="Times New Roman" w:cs="Times New Roman"/>
+          <w:color w:val="000000"/>
+        </w:rPr>
+        <w:t>-    Description of the modules/components the student built/added/modified (with the diagrams)</w:t>
+      </w:r>
+    </w:p>
+    <w:p>
+      <w:pPr>
+        <w:pStyle w:val="ListParagraph"/>
+        <w:numPr>
+          <w:ilvl w:val="0"/>
+          <w:numId w:val="2"/>
+        </w:numPr>
+        <w:spacing w:after="0" w:line="240" w:lineRule="auto"/>
+        <w:rPr>
+          <w:rFonts w:ascii="Times New Roman" w:eastAsia="Times New Roman" w:hAnsi="Times New Roman" w:cs="Times New Roman"/>
+          <w:color w:val="000000"/>
+        </w:rPr>
+      </w:pPr>
+      <w:r>
+        <w:rPr>
+          <w:rFonts w:ascii="Times New Roman" w:eastAsia="Times New Roman" w:hAnsi="Times New Roman" w:cs="Times New Roman"/>
+          <w:color w:val="000000"/>
+        </w:rPr>
+        <w:t>Should this be a class diagram of the actual code and system? Or should the domain diagram be here</w:t>
+      </w:r>
+    </w:p>
+    <w:p>
+      <w:pPr>
+        <w:spacing w:after="0" w:line="240" w:lineRule="auto"/>
+        <w:ind w:left="360" w:hanging="360"/>
+        <w:rPr>
+          <w:rFonts w:ascii="Times New Roman" w:eastAsia="Times New Roman" w:hAnsi="Times New Roman" w:cs="Times New Roman"/>
+        </w:rPr>
+      </w:pPr>
+    </w:p>
+    <w:p>
+      <w:pPr>
+        <w:spacing w:after="0" w:line="240" w:lineRule="auto"/>
+        <w:ind w:left="360" w:hanging="360"/>
+        <w:rPr>
+          <w:rFonts w:ascii="Times New Roman" w:eastAsia="Times New Roman" w:hAnsi="Times New Roman" w:cs="Times New Roman"/>
+          <w:color w:val="000000"/>
+        </w:rPr>
+      </w:pPr>
+      <w:r>
+        <w:rPr>
+          <w:rFonts w:ascii="Times New Roman" w:eastAsia="Times New Roman" w:hAnsi="Times New Roman" w:cs="Times New Roman"/>
+          <w:color w:val="000000"/>
+        </w:rPr>
+        <w:t>-    Diagrams should be added here as necessary (e.g. class, activity, sequence, data flow, etc.)</w:t>
+      </w:r>
+    </w:p>
+    <w:p>
+      <w:pPr>
+        <w:pStyle w:val="ListParagraph"/>
+        <w:numPr>
+          <w:ilvl w:val="0"/>
+          <w:numId w:val="2"/>
+        </w:numPr>
+        <w:spacing w:after="0" w:line="240" w:lineRule="auto"/>
+        <w:rPr>
+          <w:rFonts w:ascii="Times New Roman" w:eastAsia="Times New Roman" w:hAnsi="Times New Roman" w:cs="Times New Roman"/>
+          <w:color w:val="000000"/>
+        </w:rPr>
+      </w:pPr>
+      <w:r>
+        <w:rPr>
+          <w:rFonts w:ascii="Times New Roman" w:eastAsia="Times New Roman" w:hAnsi="Times New Roman" w:cs="Times New Roman"/>
+          <w:color w:val="000000"/>
+        </w:rPr>
+        <w:t>Should I add diagrams directly into the text? Or does breaking it up and adding a glossary of images at the end work better?</w:t>
+      </w:r>
+    </w:p>
+    <w:p>
+      <w:pPr>
+        <w:spacing w:after="0" w:line="240" w:lineRule="auto"/>
+        <w:ind w:left="360" w:hanging="360"/>
+        <w:rPr>
+          <w:rFonts w:ascii="Times New Roman" w:eastAsia="Times New Roman" w:hAnsi="Times New Roman" w:cs="Times New Roman"/>
+        </w:rPr>
+      </w:pPr>
+    </w:p>
+    <w:p>
+      <w:pPr>
+        <w:spacing w:after="0" w:line="240" w:lineRule="auto"/>
+        <w:rPr>
+          <w:rFonts w:ascii="Times New Roman" w:eastAsia="Times New Roman" w:hAnsi="Times New Roman" w:cs="Times New Roman"/>
+        </w:rPr>
+      </w:pPr>
+    </w:p>
+    <w:p>
+      <w:pPr>
+        <w:spacing w:after="0" w:line="240" w:lineRule="auto"/>
+        <w:rPr>
+          <w:rFonts w:ascii="Times New Roman" w:eastAsia="Times New Roman" w:hAnsi="Times New Roman" w:cs="Times New Roman"/>
+        </w:rPr>
+      </w:pPr>
+      <w:r>
+        <w:rPr>
+          <w:rFonts w:ascii="Times New Roman" w:eastAsia="Times New Roman" w:hAnsi="Times New Roman" w:cs="Times New Roman"/>
+          <w:b/>
+          <w:bCs/>
+          <w:color w:val="000000"/>
+        </w:rPr>
+        <w:t>4.    Software Development Process (2 - 3 pages)</w:t>
+      </w:r>
+    </w:p>
+    <w:p>
+      <w:pPr>
+        <w:spacing w:after="0" w:line="240" w:lineRule="auto"/>
+        <w:rPr>
+          <w:rFonts w:ascii="Times New Roman" w:eastAsia="Times New Roman" w:hAnsi="Times New Roman" w:cs="Times New Roman"/>
+        </w:rPr>
+      </w:pPr>
+      <w:r>
+        <w:rPr>
+          <w:rFonts w:ascii="Times New Roman" w:eastAsia="Times New Roman" w:hAnsi="Times New Roman" w:cs="Times New Roman"/>
+          <w:color w:val="000000"/>
+        </w:rPr>
+        <w:t>-    Description of the SDLC (with diagrams including product backlog, etc)</w:t>
+      </w:r>
+    </w:p>
+    <w:p>
+      <w:pPr>
+        <w:spacing w:after="0" w:line="240" w:lineRule="auto"/>
+        <w:ind w:left="360" w:hanging="360"/>
+        <w:rPr>
+          <w:rFonts w:ascii="Times New Roman" w:eastAsia="Times New Roman" w:hAnsi="Times New Roman" w:cs="Times New Roman"/>
+        </w:rPr>
+      </w:pPr>
+      <w:r>
+        <w:rPr>
+          <w:rFonts w:ascii="Times New Roman" w:eastAsia="Times New Roman" w:hAnsi="Times New Roman" w:cs="Times New Roman"/>
+          <w:color w:val="000000"/>
+        </w:rPr>
+        <w:t>-    Description of the timelines and milestones with deliverables for each iteration/cycle</w:t>
+      </w:r>
+    </w:p>
+    <w:p>
+      <w:pPr>
+        <w:spacing w:after="0" w:line="240" w:lineRule="auto"/>
+        <w:ind w:left="360" w:hanging="360"/>
+        <w:rPr>
+          <w:rFonts w:ascii="Times New Roman" w:eastAsia="Times New Roman" w:hAnsi="Times New Roman" w:cs="Times New Roman"/>
+        </w:rPr>
+      </w:pPr>
+      <w:r>
+        <w:rPr>
+          <w:rFonts w:ascii="Times New Roman" w:eastAsia="Times New Roman" w:hAnsi="Times New Roman" w:cs="Times New Roman"/>
+          <w:color w:val="000000"/>
+        </w:rPr>
+        <w:t>-    Description of the testing methods (including test cases etc.)</w:t>
+      </w:r>
+    </w:p>
+    <w:p>
+      <w:pPr>
+        <w:spacing w:after="0" w:line="240" w:lineRule="auto"/>
+        <w:ind w:left="360" w:hanging="360"/>
+        <w:rPr>
+          <w:rFonts w:ascii="Times New Roman" w:eastAsia="Times New Roman" w:hAnsi="Times New Roman" w:cs="Times New Roman"/>
+        </w:rPr>
+      </w:pPr>
+      <w:r>
+        <w:rPr>
+          <w:rFonts w:ascii="Times New Roman" w:eastAsia="Times New Roman" w:hAnsi="Times New Roman" w:cs="Times New Roman"/>
+          <w:color w:val="000000"/>
+        </w:rPr>
+        <w:t>-    Diagrams should be added.</w:t>
+      </w:r>
+    </w:p>
+    <w:p>
+      <w:pPr>
+        <w:spacing w:after="0" w:line="240" w:lineRule="auto"/>
+        <w:rPr>
+          <w:rFonts w:ascii="Times New Roman" w:eastAsia="Times New Roman" w:hAnsi="Times New Roman" w:cs="Times New Roman"/>
+        </w:rPr>
+      </w:pPr>
+    </w:p>
+    <w:p>
+      <w:pPr>
+        <w:spacing w:after="0" w:line="240" w:lineRule="auto"/>
+        <w:rPr>
+          <w:rFonts w:ascii="Times New Roman" w:eastAsia="Times New Roman" w:hAnsi="Times New Roman" w:cs="Times New Roman"/>
+        </w:rPr>
+      </w:pPr>
+      <w:r>
+        <w:rPr>
+          <w:rFonts w:ascii="Times New Roman" w:eastAsia="Times New Roman" w:hAnsi="Times New Roman" w:cs="Times New Roman"/>
+          <w:b/>
+          <w:bCs/>
+          <w:color w:val="000000"/>
+        </w:rPr>
+        <w:t>5.    Project Outcome (2 - 3 pages)</w:t>
+      </w:r>
+    </w:p>
+    <w:p>
+      <w:pPr>
+        <w:spacing w:after="0" w:line="240" w:lineRule="auto"/>
+        <w:rPr>
+          <w:rFonts w:ascii="Times New Roman" w:eastAsia="Times New Roman" w:hAnsi="Times New Roman" w:cs="Times New Roman"/>
+        </w:rPr>
+      </w:pPr>
+      <w:r>
+        <w:rPr>
+          <w:rFonts w:ascii="Times New Roman" w:eastAsia="Times New Roman" w:hAnsi="Times New Roman" w:cs="Times New Roman"/>
+          <w:color w:val="000000"/>
+        </w:rPr>
+        <w:t>-    Description of the software deliverables (including the screen images)</w:t>
+      </w:r>
+    </w:p>
+    <w:p>
+      <w:pPr>
+        <w:spacing w:after="0" w:line="240" w:lineRule="auto"/>
+        <w:ind w:left="360" w:hanging="360"/>
+        <w:rPr>
+          <w:rFonts w:ascii="Times New Roman" w:eastAsia="Times New Roman" w:hAnsi="Times New Roman" w:cs="Times New Roman"/>
+        </w:rPr>
+      </w:pPr>
+      <w:r>
+        <w:rPr>
+          <w:rFonts w:ascii="Times New Roman" w:eastAsia="Times New Roman" w:hAnsi="Times New Roman" w:cs="Times New Roman"/>
+          <w:color w:val="000000"/>
+        </w:rPr>
+        <w:t>-    Description of the outcome measures (impact for the stakeholders)</w:t>
+      </w:r>
+    </w:p>
+    <w:p>
+      <w:pPr>
+        <w:spacing w:after="0" w:line="240" w:lineRule="auto"/>
+        <w:ind w:left="360" w:hanging="360"/>
+        <w:rPr>
+          <w:rFonts w:ascii="Times New Roman" w:eastAsia="Times New Roman" w:hAnsi="Times New Roman" w:cs="Times New Roman"/>
+          <w:color w:val="000000"/>
+        </w:rPr>
+      </w:pPr>
+      <w:r>
+        <w:rPr>
+          <w:rFonts w:ascii="Times New Roman" w:eastAsia="Times New Roman" w:hAnsi="Times New Roman" w:cs="Times New Roman"/>
+          <w:color w:val="000000"/>
+        </w:rPr>
+        <w:t>-    Diagrams and/or screen images should be added.</w:t>
+      </w:r>
+    </w:p>
+    <w:p>
+      <w:pPr>
+        <w:spacing w:after="0" w:line="240" w:lineRule="auto"/>
+        <w:ind w:left="360" w:hanging="360"/>
+        <w:rPr>
+          <w:rFonts w:ascii="Times New Roman" w:eastAsia="Times New Roman" w:hAnsi="Times New Roman" w:cs="Times New Roman"/>
+        </w:rPr>
+      </w:pPr>
+    </w:p>
+    <w:p>
+      <w:pPr>
+        <w:spacing w:after="0" w:line="240" w:lineRule="auto"/>
+        <w:rPr>
+          <w:rFonts w:ascii="Times New Roman" w:eastAsia="Times New Roman" w:hAnsi="Times New Roman" w:cs="Times New Roman"/>
+        </w:rPr>
+      </w:pPr>
+      <w:r>
+        <w:rPr>
+          <w:rFonts w:ascii="Times New Roman" w:eastAsia="Times New Roman" w:hAnsi="Times New Roman" w:cs="Times New Roman"/>
+          <w:b/>
+          <w:bCs/>
+          <w:color w:val="000000"/>
+        </w:rPr>
+        <w:t>6.    Challenges/Problems (2 - 3 pages)</w:t>
+      </w:r>
+    </w:p>
+    <w:p>
+      <w:pPr>
+        <w:spacing w:after="0" w:line="240" w:lineRule="auto"/>
+        <w:rPr>
+          <w:rFonts w:ascii="Times New Roman" w:eastAsia="Times New Roman" w:hAnsi="Times New Roman" w:cs="Times New Roman"/>
+          <w:color w:val="000000"/>
+        </w:rPr>
+      </w:pPr>
+      <w:r>
+        <w:rPr>
+          <w:rFonts w:ascii="Times New Roman" w:eastAsia="Times New Roman" w:hAnsi="Times New Roman" w:cs="Times New Roman"/>
+          <w:color w:val="000000"/>
+        </w:rPr>
+        <w:t>-    Description of the challenges/problems encountered (list in the order of significance)</w:t>
+      </w:r>
     </w:p>
     <w:p>
       <w:pPr>
@@ -140,13 +1077,15 @@
         <w:spacing w:after="0" w:line="240" w:lineRule="auto"/>
         <w:rPr>
           <w:rFonts w:ascii="Times New Roman" w:eastAsia="Times New Roman" w:hAnsi="Times New Roman" w:cs="Times New Roman"/>
-        </w:rPr>
-      </w:pPr>
-      <w:r>
-        <w:rPr>
-          <w:rFonts w:ascii="Times New Roman" w:eastAsia="Times New Roman" w:hAnsi="Times New Roman" w:cs="Times New Roman"/>
-        </w:rPr>
-        <w:t>Project Objectives</w:t>
+          <w:color w:val="000000"/>
+        </w:rPr>
+      </w:pPr>
+      <w:r>
+        <w:rPr>
+          <w:rFonts w:ascii="Times New Roman" w:eastAsia="Times New Roman" w:hAnsi="Times New Roman" w:cs="Times New Roman"/>
+          <w:color w:val="000000"/>
+        </w:rPr>
+        <w:t>CSS/HTML Knowledge</w:t>
       </w:r>
     </w:p>
     <w:p>
@@ -159,27 +1098,39 @@
         <w:spacing w:after="0" w:line="240" w:lineRule="auto"/>
         <w:rPr>
           <w:rFonts w:ascii="Times New Roman" w:eastAsia="Times New Roman" w:hAnsi="Times New Roman" w:cs="Times New Roman"/>
-        </w:rPr>
-      </w:pPr>
-      <w:r>
-        <w:rPr>
-          <w:rFonts w:ascii="Times New Roman" w:eastAsia="Times New Roman" w:hAnsi="Times New Roman" w:cs="Times New Roman"/>
-        </w:rPr>
-        <w:t>To create an interpreting scheduling system that interpreters can use to find interpreting jobs, as well as provide a platform for actors to request interpreting services</w:t>
-      </w:r>
-    </w:p>
-    <w:p>
-      <w:pPr>
-        <w:pStyle w:val="ListParagraph"/>
-        <w:numPr>
-          <w:ilvl w:val="1"/>
-          <w:numId w:val="1"/>
-        </w:numPr>
-        <w:spacing w:after="0" w:line="240" w:lineRule="auto"/>
-        <w:rPr>
-          <w:rFonts w:ascii="Times New Roman" w:eastAsia="Times New Roman" w:hAnsi="Times New Roman" w:cs="Times New Roman"/>
-        </w:rPr>
-      </w:pPr>
+          <w:color w:val="000000"/>
+        </w:rPr>
+      </w:pPr>
+      <w:r>
+        <w:rPr>
+          <w:rFonts w:ascii="Times New Roman" w:eastAsia="Times New Roman" w:hAnsi="Times New Roman" w:cs="Times New Roman"/>
+          <w:color w:val="000000"/>
+        </w:rPr>
+        <w:t>Trying to prototype and develop an application that is web based without any web experience</w:t>
+      </w:r>
+    </w:p>
+    <w:p>
+      <w:pPr>
+        <w:spacing w:after="0" w:line="240" w:lineRule="auto"/>
+        <w:rPr>
+          <w:rFonts w:ascii="Times New Roman" w:eastAsia="Times New Roman" w:hAnsi="Times New Roman" w:cs="Times New Roman"/>
+        </w:rPr>
+      </w:pPr>
+    </w:p>
+    <w:p>
+      <w:pPr>
+        <w:spacing w:after="0" w:line="240" w:lineRule="auto"/>
+        <w:rPr>
+          <w:rFonts w:ascii="Times New Roman" w:eastAsia="Times New Roman" w:hAnsi="Times New Roman" w:cs="Times New Roman"/>
+        </w:rPr>
+      </w:pPr>
+      <w:r>
+        <w:rPr>
+          <w:rFonts w:ascii="Times New Roman" w:eastAsia="Times New Roman" w:hAnsi="Times New Roman" w:cs="Times New Roman"/>
+          <w:color w:val="000000"/>
+        </w:rPr>
+        <w:t>-    Description of how these challenges/problems have been addressed and resolved</w:t>
+      </w:r>
     </w:p>
     <w:p>
       <w:pPr>
@@ -203,15 +1154,52 @@
           <w:bCs/>
           <w:color w:val="000000"/>
         </w:rPr>
-        <w:t>2.    Project Context (2 - 3 pages)</w:t>
-      </w:r>
-    </w:p>
-    <w:p>
-      <w:pPr>
-        <w:spacing w:after="0" w:line="240" w:lineRule="auto"/>
-        <w:rPr>
-          <w:rFonts w:ascii="Times New Roman" w:eastAsia="Times New Roman" w:hAnsi="Times New Roman" w:cs="Times New Roman"/>
-          <w:color w:val="000000"/>
+        <w:t>7.    Lessons Learned (2 - 3 pages)</w:t>
+      </w:r>
+    </w:p>
+    <w:p>
+      <w:pPr>
+        <w:spacing w:after="0" w:line="240" w:lineRule="auto"/>
+        <w:rPr>
+          <w:rFonts w:ascii="Times New Roman" w:eastAsia="Times New Roman" w:hAnsi="Times New Roman" w:cs="Times New Roman"/>
+        </w:rPr>
+      </w:pPr>
+      <w:r>
+        <w:rPr>
+          <w:rFonts w:ascii="Times New Roman" w:eastAsia="Times New Roman" w:hAnsi="Times New Roman" w:cs="Times New Roman"/>
+          <w:color w:val="000000"/>
+        </w:rPr>
+        <w:t>-    Description of the new knowledge and skills learned</w:t>
+      </w:r>
+    </w:p>
+    <w:p>
+      <w:pPr>
+        <w:spacing w:after="0" w:line="240" w:lineRule="auto"/>
+        <w:rPr>
+          <w:rFonts w:ascii="Times New Roman" w:eastAsia="Times New Roman" w:hAnsi="Times New Roman" w:cs="Times New Roman"/>
+        </w:rPr>
+      </w:pPr>
+      <w:r>
+        <w:rPr>
+          <w:rFonts w:ascii="Times New Roman" w:eastAsia="Times New Roman" w:hAnsi="Times New Roman" w:cs="Times New Roman"/>
+          <w:color w:val="000000"/>
+        </w:rPr>
+        <w:t>-    Reflection on how these help the student grow professionally</w:t>
+      </w:r>
+    </w:p>
+    <w:p>
+      <w:pPr>
+        <w:spacing w:after="0" w:line="240" w:lineRule="auto"/>
+        <w:rPr>
+          <w:rFonts w:ascii="Times New Roman" w:eastAsia="Times New Roman" w:hAnsi="Times New Roman" w:cs="Times New Roman"/>
+        </w:rPr>
+      </w:pPr>
+    </w:p>
+    <w:p>
+      <w:pPr>
+        <w:spacing w:after="0" w:line="240" w:lineRule="auto"/>
+        <w:rPr>
+          <w:rFonts w:ascii="Times New Roman" w:eastAsia="Times New Roman" w:hAnsi="Times New Roman" w:cs="Times New Roman"/>
         </w:rPr>
       </w:pPr>
       <w:r>
@@ -221,65 +1209,7 @@
           <w:bCs/>
           <w:color w:val="000000"/>
         </w:rPr>
-        <w:t xml:space="preserve">-    </w:t>
-      </w:r>
-      <w:r>
-        <w:rPr>
-          <w:rFonts w:ascii="Times New Roman" w:eastAsia="Times New Roman" w:hAnsi="Times New Roman" w:cs="Times New Roman"/>
-          <w:color w:val="000000"/>
-        </w:rPr>
-        <w:t>Description of the industry</w:t>
-      </w:r>
-    </w:p>
-    <w:p>
-      <w:pPr>
-        <w:spacing w:after="0" w:line="240" w:lineRule="auto"/>
-        <w:rPr>
-          <w:rFonts w:ascii="Times New Roman" w:eastAsia="Times New Roman" w:hAnsi="Times New Roman" w:cs="Times New Roman"/>
-        </w:rPr>
-      </w:pPr>
-    </w:p>
-    <w:p>
-      <w:pPr>
-        <w:spacing w:after="0" w:line="240" w:lineRule="auto"/>
-        <w:ind w:left="360" w:hanging="360"/>
-        <w:rPr>
-          <w:rFonts w:ascii="Times New Roman" w:eastAsia="Times New Roman" w:hAnsi="Times New Roman" w:cs="Times New Roman"/>
-          <w:color w:val="000000"/>
-        </w:rPr>
-      </w:pPr>
-      <w:r>
-        <w:rPr>
-          <w:rFonts w:ascii="Times New Roman" w:eastAsia="Times New Roman" w:hAnsi="Times New Roman" w:cs="Times New Roman"/>
-          <w:color w:val="000000"/>
-        </w:rPr>
-        <w:t>-    Description of the organization and team</w:t>
-      </w:r>
-    </w:p>
-    <w:p>
-      <w:pPr>
-        <w:spacing w:after="0" w:line="240" w:lineRule="auto"/>
-        <w:ind w:left="360" w:hanging="360"/>
-        <w:rPr>
-          <w:rFonts w:ascii="Times New Roman" w:eastAsia="Times New Roman" w:hAnsi="Times New Roman" w:cs="Times New Roman"/>
-        </w:rPr>
-      </w:pPr>
-    </w:p>
-    <w:p>
-      <w:pPr>
-        <w:spacing w:after="0" w:line="240" w:lineRule="auto"/>
-        <w:ind w:left="360" w:hanging="360"/>
-        <w:rPr>
-          <w:rFonts w:ascii="Times New Roman" w:eastAsia="Times New Roman" w:hAnsi="Times New Roman" w:cs="Times New Roman"/>
-          <w:color w:val="000000"/>
-        </w:rPr>
-      </w:pPr>
-      <w:r>
-        <w:rPr>
-          <w:rFonts w:ascii="Times New Roman" w:eastAsia="Times New Roman" w:hAnsi="Times New Roman" w:cs="Times New Roman"/>
-          <w:color w:val="000000"/>
-        </w:rPr>
-        <w:t>-    Description of the role(s) and responsibilities assigned to the student in the project</w:t>
+        <w:t>8.    Conclusion (1 page)</w:t>
       </w:r>
     </w:p>
     <w:p>
@@ -290,6 +1220,13 @@
           <w:rFonts w:ascii="Times New Roman" w:eastAsia="Times New Roman" w:hAnsi="Times New Roman" w:cs="Times New Roman"/>
         </w:rPr>
       </w:pPr>
+      <w:r>
+        <w:rPr>
+          <w:rFonts w:ascii="Times New Roman" w:eastAsia="Times New Roman" w:hAnsi="Times New Roman" w:cs="Times New Roman"/>
+          <w:color w:val="000000"/>
+        </w:rPr>
+        <w:t>-    Clearly focused description in details (concise and concrete in a list form)</w:t>
+      </w:r>
     </w:p>
     <w:p>
       <w:pPr>
@@ -313,383 +1250,7 @@
           <w:bCs/>
           <w:color w:val="000000"/>
         </w:rPr>
-        <w:t>3.    System Description (2 - 3 pages)</w:t>
-      </w:r>
-    </w:p>
-    <w:p>
-      <w:pPr>
-        <w:spacing w:after="0" w:line="240" w:lineRule="auto"/>
-        <w:rPr>
-          <w:rFonts w:ascii="Times New Roman" w:eastAsia="Times New Roman" w:hAnsi="Times New Roman" w:cs="Times New Roman"/>
-        </w:rPr>
-      </w:pPr>
-      <w:r>
-        <w:rPr>
-          <w:rFonts w:ascii="Times New Roman" w:eastAsia="Times New Roman" w:hAnsi="Times New Roman" w:cs="Times New Roman"/>
-          <w:color w:val="000000"/>
-        </w:rPr>
-        <w:t>-    Description of the software architecture (with the diagrams)</w:t>
-      </w:r>
-    </w:p>
-    <w:p>
-      <w:pPr>
-        <w:spacing w:after="0" w:line="240" w:lineRule="auto"/>
-        <w:ind w:left="360" w:hanging="360"/>
-        <w:rPr>
-          <w:rFonts w:ascii="Times New Roman" w:eastAsia="Times New Roman" w:hAnsi="Times New Roman" w:cs="Times New Roman"/>
-        </w:rPr>
-      </w:pPr>
-      <w:r>
-        <w:rPr>
-          <w:rFonts w:ascii="Times New Roman" w:eastAsia="Times New Roman" w:hAnsi="Times New Roman" w:cs="Times New Roman"/>
-          <w:color w:val="000000"/>
-        </w:rPr>
-        <w:t>-    Description of requirements (Group the requirements, based on your major projects/tasks)</w:t>
-      </w:r>
-    </w:p>
-    <w:p>
-      <w:pPr>
-        <w:spacing w:after="0" w:line="240" w:lineRule="auto"/>
-        <w:ind w:left="360" w:hanging="360"/>
-        <w:rPr>
-          <w:rFonts w:ascii="Times New Roman" w:eastAsia="Times New Roman" w:hAnsi="Times New Roman" w:cs="Times New Roman"/>
-        </w:rPr>
-      </w:pPr>
-      <w:r>
-        <w:rPr>
-          <w:rFonts w:ascii="Times New Roman" w:eastAsia="Times New Roman" w:hAnsi="Times New Roman" w:cs="Times New Roman"/>
-          <w:color w:val="000000"/>
-        </w:rPr>
-        <w:t>-    Description of the modules/components the student built/added/modified (with the diagrams)</w:t>
-      </w:r>
-    </w:p>
-    <w:p>
-      <w:pPr>
-        <w:spacing w:after="0" w:line="240" w:lineRule="auto"/>
-        <w:ind w:left="360" w:hanging="360"/>
-        <w:rPr>
-          <w:rFonts w:ascii="Times New Roman" w:eastAsia="Times New Roman" w:hAnsi="Times New Roman" w:cs="Times New Roman"/>
-        </w:rPr>
-      </w:pPr>
-      <w:r>
-        <w:rPr>
-          <w:rFonts w:ascii="Times New Roman" w:eastAsia="Times New Roman" w:hAnsi="Times New Roman" w:cs="Times New Roman"/>
-          <w:color w:val="000000"/>
-        </w:rPr>
-        <w:t>-    Diagrams should be added here as necessary (e.g. class, activity, sequence, data flow, etc.)</w:t>
-      </w:r>
-    </w:p>
-    <w:p>
-      <w:pPr>
-        <w:spacing w:after="0" w:line="240" w:lineRule="auto"/>
-        <w:rPr>
-          <w:rFonts w:ascii="Times New Roman" w:eastAsia="Times New Roman" w:hAnsi="Times New Roman" w:cs="Times New Roman"/>
-        </w:rPr>
-      </w:pPr>
-    </w:p>
-    <w:p>
-      <w:pPr>
-        <w:spacing w:after="0" w:line="240" w:lineRule="auto"/>
-        <w:rPr>
-          <w:rFonts w:ascii="Times New Roman" w:eastAsia="Times New Roman" w:hAnsi="Times New Roman" w:cs="Times New Roman"/>
-        </w:rPr>
-      </w:pPr>
-      <w:r>
-        <w:rPr>
-          <w:rFonts w:ascii="Times New Roman" w:eastAsia="Times New Roman" w:hAnsi="Times New Roman" w:cs="Times New Roman"/>
-          <w:b/>
-          <w:bCs/>
-          <w:color w:val="000000"/>
-        </w:rPr>
-        <w:t>4.    Software Development Process (2 - 3 pages)</w:t>
-      </w:r>
-    </w:p>
-    <w:p>
-      <w:pPr>
-        <w:spacing w:after="0" w:line="240" w:lineRule="auto"/>
-        <w:rPr>
-          <w:rFonts w:ascii="Times New Roman" w:eastAsia="Times New Roman" w:hAnsi="Times New Roman" w:cs="Times New Roman"/>
-        </w:rPr>
-      </w:pPr>
-      <w:r>
-        <w:rPr>
-          <w:rFonts w:ascii="Times New Roman" w:eastAsia="Times New Roman" w:hAnsi="Times New Roman" w:cs="Times New Roman"/>
-          <w:color w:val="000000"/>
-        </w:rPr>
-        <w:t xml:space="preserve">-    Description of the SDLC (with diagrams including product backlog, </w:t>
-      </w:r>
-      <w:proofErr w:type="spellStart"/>
-      <w:r>
-        <w:rPr>
-          <w:rFonts w:ascii="Times New Roman" w:eastAsia="Times New Roman" w:hAnsi="Times New Roman" w:cs="Times New Roman"/>
-          <w:color w:val="000000"/>
-        </w:rPr>
-        <w:t>etc</w:t>
-      </w:r>
-      <w:proofErr w:type="spellEnd"/>
-      <w:r>
-        <w:rPr>
-          <w:rFonts w:ascii="Times New Roman" w:eastAsia="Times New Roman" w:hAnsi="Times New Roman" w:cs="Times New Roman"/>
-          <w:color w:val="000000"/>
-        </w:rPr>
-        <w:t>)</w:t>
-      </w:r>
-    </w:p>
-    <w:p>
-      <w:pPr>
-        <w:spacing w:after="0" w:line="240" w:lineRule="auto"/>
-        <w:ind w:left="360" w:hanging="360"/>
-        <w:rPr>
-          <w:rFonts w:ascii="Times New Roman" w:eastAsia="Times New Roman" w:hAnsi="Times New Roman" w:cs="Times New Roman"/>
-        </w:rPr>
-      </w:pPr>
-      <w:r>
-        <w:rPr>
-          <w:rFonts w:ascii="Times New Roman" w:eastAsia="Times New Roman" w:hAnsi="Times New Roman" w:cs="Times New Roman"/>
-          <w:color w:val="000000"/>
-        </w:rPr>
-        <w:t>-    Description of the timelines and milestones with deliverables for each iteration/cycle</w:t>
-      </w:r>
-    </w:p>
-    <w:p>
-      <w:pPr>
-        <w:spacing w:after="0" w:line="240" w:lineRule="auto"/>
-        <w:ind w:left="360" w:hanging="360"/>
-        <w:rPr>
-          <w:rFonts w:ascii="Times New Roman" w:eastAsia="Times New Roman" w:hAnsi="Times New Roman" w:cs="Times New Roman"/>
-        </w:rPr>
-      </w:pPr>
-      <w:r>
-        <w:rPr>
-          <w:rFonts w:ascii="Times New Roman" w:eastAsia="Times New Roman" w:hAnsi="Times New Roman" w:cs="Times New Roman"/>
-          <w:color w:val="000000"/>
-        </w:rPr>
-        <w:t>-    Description of the testing methods (including test cases etc.)</w:t>
-      </w:r>
-    </w:p>
-    <w:p>
-      <w:pPr>
-        <w:spacing w:after="0" w:line="240" w:lineRule="auto"/>
-        <w:ind w:left="360" w:hanging="360"/>
-        <w:rPr>
-          <w:rFonts w:ascii="Times New Roman" w:eastAsia="Times New Roman" w:hAnsi="Times New Roman" w:cs="Times New Roman"/>
-        </w:rPr>
-      </w:pPr>
-      <w:r>
-        <w:rPr>
-          <w:rFonts w:ascii="Times New Roman" w:eastAsia="Times New Roman" w:hAnsi="Times New Roman" w:cs="Times New Roman"/>
-          <w:color w:val="000000"/>
-        </w:rPr>
-        <w:t>-    Diagrams should be added.</w:t>
-      </w:r>
-    </w:p>
-    <w:p>
-      <w:pPr>
-        <w:spacing w:after="0" w:line="240" w:lineRule="auto"/>
-        <w:rPr>
-          <w:rFonts w:ascii="Times New Roman" w:eastAsia="Times New Roman" w:hAnsi="Times New Roman" w:cs="Times New Roman"/>
-        </w:rPr>
-      </w:pPr>
-    </w:p>
-    <w:p>
-      <w:pPr>
-        <w:spacing w:after="0" w:line="240" w:lineRule="auto"/>
-        <w:rPr>
-          <w:rFonts w:ascii="Times New Roman" w:eastAsia="Times New Roman" w:hAnsi="Times New Roman" w:cs="Times New Roman"/>
-        </w:rPr>
-      </w:pPr>
-      <w:r>
-        <w:rPr>
-          <w:rFonts w:ascii="Times New Roman" w:eastAsia="Times New Roman" w:hAnsi="Times New Roman" w:cs="Times New Roman"/>
-          <w:b/>
-          <w:bCs/>
-          <w:color w:val="000000"/>
-        </w:rPr>
-        <w:t>5.    Project Outcome (2 - 3 pages)</w:t>
-      </w:r>
-    </w:p>
-    <w:p>
-      <w:pPr>
-        <w:spacing w:after="0" w:line="240" w:lineRule="auto"/>
-        <w:rPr>
-          <w:rFonts w:ascii="Times New Roman" w:eastAsia="Times New Roman" w:hAnsi="Times New Roman" w:cs="Times New Roman"/>
-        </w:rPr>
-      </w:pPr>
-      <w:r>
-        <w:rPr>
-          <w:rFonts w:ascii="Times New Roman" w:eastAsia="Times New Roman" w:hAnsi="Times New Roman" w:cs="Times New Roman"/>
-          <w:color w:val="000000"/>
-        </w:rPr>
-        <w:t>-    Description of the software deliverables (including the screen images)</w:t>
-      </w:r>
-    </w:p>
-    <w:p>
-      <w:pPr>
-        <w:spacing w:after="0" w:line="240" w:lineRule="auto"/>
-        <w:ind w:left="360" w:hanging="360"/>
-        <w:rPr>
-          <w:rFonts w:ascii="Times New Roman" w:eastAsia="Times New Roman" w:hAnsi="Times New Roman" w:cs="Times New Roman"/>
-        </w:rPr>
-      </w:pPr>
-      <w:r>
-        <w:rPr>
-          <w:rFonts w:ascii="Times New Roman" w:eastAsia="Times New Roman" w:hAnsi="Times New Roman" w:cs="Times New Roman"/>
-          <w:color w:val="000000"/>
-        </w:rPr>
-        <w:t>-    Description of the outcome measures (impact for the stakeholders)</w:t>
-      </w:r>
-    </w:p>
-    <w:p>
-      <w:pPr>
-        <w:spacing w:after="0" w:line="240" w:lineRule="auto"/>
-        <w:ind w:left="360" w:hanging="360"/>
-        <w:rPr>
-          <w:rFonts w:ascii="Times New Roman" w:eastAsia="Times New Roman" w:hAnsi="Times New Roman" w:cs="Times New Roman"/>
-          <w:color w:val="000000"/>
-        </w:rPr>
-      </w:pPr>
-      <w:r>
-        <w:rPr>
-          <w:rFonts w:ascii="Times New Roman" w:eastAsia="Times New Roman" w:hAnsi="Times New Roman" w:cs="Times New Roman"/>
-          <w:color w:val="000000"/>
-        </w:rPr>
-        <w:t>-    Diagrams and/or screen images should be added.</w:t>
-      </w:r>
-    </w:p>
-    <w:p>
-      <w:pPr>
-        <w:spacing w:after="0" w:line="240" w:lineRule="auto"/>
-        <w:ind w:left="360" w:hanging="360"/>
-        <w:rPr>
-          <w:rFonts w:ascii="Times New Roman" w:eastAsia="Times New Roman" w:hAnsi="Times New Roman" w:cs="Times New Roman"/>
-        </w:rPr>
-      </w:pPr>
-    </w:p>
-    <w:p>
-      <w:pPr>
-        <w:spacing w:after="0" w:line="240" w:lineRule="auto"/>
-        <w:rPr>
-          <w:rFonts w:ascii="Times New Roman" w:eastAsia="Times New Roman" w:hAnsi="Times New Roman" w:cs="Times New Roman"/>
-        </w:rPr>
-      </w:pPr>
-      <w:r>
-        <w:rPr>
-          <w:rFonts w:ascii="Times New Roman" w:eastAsia="Times New Roman" w:hAnsi="Times New Roman" w:cs="Times New Roman"/>
-          <w:b/>
-          <w:bCs/>
-          <w:color w:val="000000"/>
-        </w:rPr>
-        <w:t>6.    Challenges/Problems (2 - 3 pages)</w:t>
-      </w:r>
-    </w:p>
-    <w:p>
-      <w:pPr>
-        <w:spacing w:after="0" w:line="240" w:lineRule="auto"/>
-        <w:rPr>
-          <w:rFonts w:ascii="Times New Roman" w:eastAsia="Times New Roman" w:hAnsi="Times New Roman" w:cs="Times New Roman"/>
-        </w:rPr>
-      </w:pPr>
-      <w:r>
-        <w:rPr>
-          <w:rFonts w:ascii="Times New Roman" w:eastAsia="Times New Roman" w:hAnsi="Times New Roman" w:cs="Times New Roman"/>
-          <w:color w:val="000000"/>
-        </w:rPr>
-        <w:t>-    Description of the challenges/problems encountered (list in the order of significance)</w:t>
-      </w:r>
-    </w:p>
-    <w:p>
-      <w:pPr>
-        <w:spacing w:after="0" w:line="240" w:lineRule="auto"/>
-        <w:rPr>
-          <w:rFonts w:ascii="Times New Roman" w:eastAsia="Times New Roman" w:hAnsi="Times New Roman" w:cs="Times New Roman"/>
-        </w:rPr>
-      </w:pPr>
-      <w:r>
-        <w:rPr>
-          <w:rFonts w:ascii="Times New Roman" w:eastAsia="Times New Roman" w:hAnsi="Times New Roman" w:cs="Times New Roman"/>
-          <w:color w:val="000000"/>
-        </w:rPr>
-        <w:t>-    Description of how these challenges/problems have been addressed and resolved</w:t>
-      </w:r>
-    </w:p>
-    <w:p>
-      <w:pPr>
-        <w:spacing w:after="0" w:line="240" w:lineRule="auto"/>
-        <w:rPr>
-          <w:rFonts w:ascii="Times New Roman" w:eastAsia="Times New Roman" w:hAnsi="Times New Roman" w:cs="Times New Roman"/>
-        </w:rPr>
-      </w:pPr>
-    </w:p>
-    <w:p>
-      <w:pPr>
-        <w:spacing w:after="0" w:line="240" w:lineRule="auto"/>
-        <w:rPr>
-          <w:rFonts w:ascii="Times New Roman" w:eastAsia="Times New Roman" w:hAnsi="Times New Roman" w:cs="Times New Roman"/>
-        </w:rPr>
-      </w:pPr>
-      <w:r>
-        <w:rPr>
-          <w:rFonts w:ascii="Times New Roman" w:eastAsia="Times New Roman" w:hAnsi="Times New Roman" w:cs="Times New Roman"/>
-          <w:b/>
-          <w:bCs/>
-          <w:color w:val="000000"/>
-        </w:rPr>
-        <w:t>7.    Lessons Learned (2 - 3 pages)</w:t>
-      </w:r>
-    </w:p>
-    <w:p>
-      <w:pPr>
-        <w:spacing w:after="0" w:line="240" w:lineRule="auto"/>
-        <w:rPr>
-          <w:rFonts w:ascii="Times New Roman" w:eastAsia="Times New Roman" w:hAnsi="Times New Roman" w:cs="Times New Roman"/>
-        </w:rPr>
-      </w:pPr>
-      <w:r>
-        <w:rPr>
-          <w:rFonts w:ascii="Times New Roman" w:eastAsia="Times New Roman" w:hAnsi="Times New Roman" w:cs="Times New Roman"/>
-          <w:color w:val="000000"/>
-        </w:rPr>
-        <w:t>-    Description of the new knowledge and skills learned</w:t>
-      </w:r>
-    </w:p>
-    <w:p>
-      <w:pPr>
-        <w:spacing w:after="0" w:line="240" w:lineRule="auto"/>
-        <w:rPr>
-          <w:rFonts w:ascii="Times New Roman" w:eastAsia="Times New Roman" w:hAnsi="Times New Roman" w:cs="Times New Roman"/>
-        </w:rPr>
-      </w:pPr>
-      <w:r>
-        <w:rPr>
-          <w:rFonts w:ascii="Times New Roman" w:eastAsia="Times New Roman" w:hAnsi="Times New Roman" w:cs="Times New Roman"/>
-          <w:color w:val="000000"/>
-        </w:rPr>
-        <w:t>-    Reflection on how these help the student grow professionally</w:t>
-      </w:r>
-    </w:p>
-    <w:p>
-      <w:pPr>
-        <w:spacing w:after="0" w:line="240" w:lineRule="auto"/>
-        <w:rPr>
-          <w:rFonts w:ascii="Times New Roman" w:eastAsia="Times New Roman" w:hAnsi="Times New Roman" w:cs="Times New Roman"/>
-        </w:rPr>
-      </w:pPr>
-    </w:p>
-    <w:p>
-      <w:pPr>
-        <w:spacing w:after="0" w:line="240" w:lineRule="auto"/>
-        <w:rPr>
-          <w:rFonts w:ascii="Times New Roman" w:eastAsia="Times New Roman" w:hAnsi="Times New Roman" w:cs="Times New Roman"/>
-        </w:rPr>
-      </w:pPr>
-      <w:r>
-        <w:rPr>
-          <w:rFonts w:ascii="Times New Roman" w:eastAsia="Times New Roman" w:hAnsi="Times New Roman" w:cs="Times New Roman"/>
-          <w:b/>
-          <w:bCs/>
-          <w:color w:val="000000"/>
-        </w:rPr>
-        <w:t>8.    Conclusion (1 page)</w:t>
+        <w:t>** Report Organization</w:t>
       </w:r>
     </w:p>
     <w:p>
@@ -705,48 +1266,6 @@
           <w:rFonts w:ascii="Times New Roman" w:eastAsia="Times New Roman" w:hAnsi="Times New Roman" w:cs="Times New Roman"/>
           <w:color w:val="000000"/>
         </w:rPr>
-        <w:t>-    Clearly focused description in details (concise and concrete in a list form)</w:t>
-      </w:r>
-    </w:p>
-    <w:p>
-      <w:pPr>
-        <w:spacing w:after="0" w:line="240" w:lineRule="auto"/>
-        <w:rPr>
-          <w:rFonts w:ascii="Times New Roman" w:eastAsia="Times New Roman" w:hAnsi="Times New Roman" w:cs="Times New Roman"/>
-        </w:rPr>
-      </w:pPr>
-    </w:p>
-    <w:p>
-      <w:pPr>
-        <w:spacing w:after="0" w:line="240" w:lineRule="auto"/>
-        <w:rPr>
-          <w:rFonts w:ascii="Times New Roman" w:eastAsia="Times New Roman" w:hAnsi="Times New Roman" w:cs="Times New Roman"/>
-        </w:rPr>
-      </w:pPr>
-      <w:r>
-        <w:rPr>
-          <w:rFonts w:ascii="Times New Roman" w:eastAsia="Times New Roman" w:hAnsi="Times New Roman" w:cs="Times New Roman"/>
-          <w:b/>
-          <w:bCs/>
-          <w:color w:val="000000"/>
-        </w:rPr>
-        <w:t>** Report Organization</w:t>
-      </w:r>
-    </w:p>
-    <w:p>
-      <w:pPr>
-        <w:spacing w:after="0" w:line="240" w:lineRule="auto"/>
-        <w:ind w:hanging="360"/>
-        <w:rPr>
-          <w:rFonts w:ascii="Times New Roman" w:eastAsia="Times New Roman" w:hAnsi="Times New Roman" w:cs="Times New Roman"/>
-        </w:rPr>
-      </w:pPr>
-      <w:r>
-        <w:rPr>
-          <w:rFonts w:ascii="Times New Roman" w:eastAsia="Times New Roman" w:hAnsi="Times New Roman" w:cs="Times New Roman"/>
-          <w:color w:val="000000"/>
-        </w:rPr>
-        <w:lastRenderedPageBreak/>
         <w:t>information arranged in a logical way with the following:</w:t>
       </w:r>
     </w:p>
@@ -811,7 +1330,14 @@
           <w:rFonts w:ascii="Times New Roman" w:eastAsia="Times New Roman" w:hAnsi="Times New Roman" w:cs="Times New Roman"/>
           <w:color w:val="000000"/>
         </w:rPr>
-        <w:t>paragraphs are connected with a clear sense of overall project</w:t>
+        <w:t>paragraphs are connected with a clear sense</w:t>
+      </w:r>
+      <w:r>
+        <w:rPr>
+          <w:rFonts w:ascii="Times New Roman" w:eastAsia="Times New Roman" w:hAnsi="Times New Roman" w:cs="Times New Roman"/>
+          <w:color w:val="000000"/>
+        </w:rPr>
+        <w:t xml:space="preserve"> of overall project</w:t>
       </w:r>
     </w:p>
     <w:sectPr>
@@ -829,7 +1355,7 @@
   <w:abstractNum w:abstractNumId="0" w15:restartNumberingAfterBreak="0">
     <w:nsid w:val="41424CB7"/>
     <w:multiLevelType w:val="hybridMultilevel"/>
-    <w:tmpl w:val="BAD65C78"/>
+    <w:tmpl w:val="0D9EDC74"/>
     <w:lvl w:ilvl="0" w:tplc="04090001">
       <w:start w:val="1"/>
       <w:numFmt w:val="bullet"/>
@@ -933,6 +1459,232 @@
       <w:lvlJc w:val="left"/>
       <w:pPr>
         <w:ind w:left="6120" w:hanging="360"/>
+      </w:pPr>
+      <w:rPr>
+        <w:rFonts w:ascii="Wingdings" w:hAnsi="Wingdings" w:hint="default"/>
+      </w:rPr>
+    </w:lvl>
+  </w:abstractNum>
+  <w:abstractNum w:abstractNumId="1" w15:restartNumberingAfterBreak="0">
+    <w:nsid w:val="552406F7"/>
+    <w:multiLevelType w:val="hybridMultilevel"/>
+    <w:tmpl w:val="36BC43A4"/>
+    <w:lvl w:ilvl="0" w:tplc="04090001">
+      <w:start w:val="1"/>
+      <w:numFmt w:val="bullet"/>
+      <w:lvlText w:val=""/>
+      <w:lvlJc w:val="left"/>
+      <w:pPr>
+        <w:ind w:left="720" w:hanging="360"/>
+      </w:pPr>
+      <w:rPr>
+        <w:rFonts w:ascii="Symbol" w:hAnsi="Symbol" w:hint="default"/>
+      </w:rPr>
+    </w:lvl>
+    <w:lvl w:ilvl="1" w:tplc="04090003">
+      <w:start w:val="1"/>
+      <w:numFmt w:val="bullet"/>
+      <w:lvlText w:val="o"/>
+      <w:lvlJc w:val="left"/>
+      <w:pPr>
+        <w:ind w:left="1440" w:hanging="360"/>
+      </w:pPr>
+      <w:rPr>
+        <w:rFonts w:ascii="Courier New" w:hAnsi="Courier New" w:cs="Courier New" w:hint="default"/>
+      </w:rPr>
+    </w:lvl>
+    <w:lvl w:ilvl="2" w:tplc="04090005" w:tentative="1">
+      <w:start w:val="1"/>
+      <w:numFmt w:val="bullet"/>
+      <w:lvlText w:val=""/>
+      <w:lvlJc w:val="left"/>
+      <w:pPr>
+        <w:ind w:left="2160" w:hanging="360"/>
+      </w:pPr>
+      <w:rPr>
+        <w:rFonts w:ascii="Wingdings" w:hAnsi="Wingdings" w:hint="default"/>
+      </w:rPr>
+    </w:lvl>
+    <w:lvl w:ilvl="3" w:tplc="04090001" w:tentative="1">
+      <w:start w:val="1"/>
+      <w:numFmt w:val="bullet"/>
+      <w:lvlText w:val=""/>
+      <w:lvlJc w:val="left"/>
+      <w:pPr>
+        <w:ind w:left="2880" w:hanging="360"/>
+      </w:pPr>
+      <w:rPr>
+        <w:rFonts w:ascii="Symbol" w:hAnsi="Symbol" w:hint="default"/>
+      </w:rPr>
+    </w:lvl>
+    <w:lvl w:ilvl="4" w:tplc="04090003" w:tentative="1">
+      <w:start w:val="1"/>
+      <w:numFmt w:val="bullet"/>
+      <w:lvlText w:val="o"/>
+      <w:lvlJc w:val="left"/>
+      <w:pPr>
+        <w:ind w:left="3600" w:hanging="360"/>
+      </w:pPr>
+      <w:rPr>
+        <w:rFonts w:ascii="Courier New" w:hAnsi="Courier New" w:cs="Courier New" w:hint="default"/>
+      </w:rPr>
+    </w:lvl>
+    <w:lvl w:ilvl="5" w:tplc="04090005" w:tentative="1">
+      <w:start w:val="1"/>
+      <w:numFmt w:val="bullet"/>
+      <w:lvlText w:val=""/>
+      <w:lvlJc w:val="left"/>
+      <w:pPr>
+        <w:ind w:left="4320" w:hanging="360"/>
+      </w:pPr>
+      <w:rPr>
+        <w:rFonts w:ascii="Wingdings" w:hAnsi="Wingdings" w:hint="default"/>
+      </w:rPr>
+    </w:lvl>
+    <w:lvl w:ilvl="6" w:tplc="04090001" w:tentative="1">
+      <w:start w:val="1"/>
+      <w:numFmt w:val="bullet"/>
+      <w:lvlText w:val=""/>
+      <w:lvlJc w:val="left"/>
+      <w:pPr>
+        <w:ind w:left="5040" w:hanging="360"/>
+      </w:pPr>
+      <w:rPr>
+        <w:rFonts w:ascii="Symbol" w:hAnsi="Symbol" w:hint="default"/>
+      </w:rPr>
+    </w:lvl>
+    <w:lvl w:ilvl="7" w:tplc="04090003" w:tentative="1">
+      <w:start w:val="1"/>
+      <w:numFmt w:val="bullet"/>
+      <w:lvlText w:val="o"/>
+      <w:lvlJc w:val="left"/>
+      <w:pPr>
+        <w:ind w:left="5760" w:hanging="360"/>
+      </w:pPr>
+      <w:rPr>
+        <w:rFonts w:ascii="Courier New" w:hAnsi="Courier New" w:cs="Courier New" w:hint="default"/>
+      </w:rPr>
+    </w:lvl>
+    <w:lvl w:ilvl="8" w:tplc="04090005" w:tentative="1">
+      <w:start w:val="1"/>
+      <w:numFmt w:val="bullet"/>
+      <w:lvlText w:val=""/>
+      <w:lvlJc w:val="left"/>
+      <w:pPr>
+        <w:ind w:left="6480" w:hanging="360"/>
+      </w:pPr>
+      <w:rPr>
+        <w:rFonts w:ascii="Wingdings" w:hAnsi="Wingdings" w:hint="default"/>
+      </w:rPr>
+    </w:lvl>
+  </w:abstractNum>
+  <w:abstractNum w:abstractNumId="2" w15:restartNumberingAfterBreak="0">
+    <w:nsid w:val="7DB30A1F"/>
+    <w:multiLevelType w:val="hybridMultilevel"/>
+    <w:tmpl w:val="392A4E94"/>
+    <w:lvl w:ilvl="0" w:tplc="04090001">
+      <w:start w:val="1"/>
+      <w:numFmt w:val="bullet"/>
+      <w:lvlText w:val=""/>
+      <w:lvlJc w:val="left"/>
+      <w:pPr>
+        <w:ind w:left="720" w:hanging="360"/>
+      </w:pPr>
+      <w:rPr>
+        <w:rFonts w:ascii="Symbol" w:hAnsi="Symbol" w:hint="default"/>
+      </w:rPr>
+    </w:lvl>
+    <w:lvl w:ilvl="1" w:tplc="04090003">
+      <w:start w:val="1"/>
+      <w:numFmt w:val="bullet"/>
+      <w:lvlText w:val="o"/>
+      <w:lvlJc w:val="left"/>
+      <w:pPr>
+        <w:ind w:left="1440" w:hanging="360"/>
+      </w:pPr>
+      <w:rPr>
+        <w:rFonts w:ascii="Courier New" w:hAnsi="Courier New" w:cs="Courier New" w:hint="default"/>
+      </w:rPr>
+    </w:lvl>
+    <w:lvl w:ilvl="2" w:tplc="04090005" w:tentative="1">
+      <w:start w:val="1"/>
+      <w:numFmt w:val="bullet"/>
+      <w:lvlText w:val=""/>
+      <w:lvlJc w:val="left"/>
+      <w:pPr>
+        <w:ind w:left="2160" w:hanging="360"/>
+      </w:pPr>
+      <w:rPr>
+        <w:rFonts w:ascii="Wingdings" w:hAnsi="Wingdings" w:hint="default"/>
+      </w:rPr>
+    </w:lvl>
+    <w:lvl w:ilvl="3" w:tplc="04090001" w:tentative="1">
+      <w:start w:val="1"/>
+      <w:numFmt w:val="bullet"/>
+      <w:lvlText w:val=""/>
+      <w:lvlJc w:val="left"/>
+      <w:pPr>
+        <w:ind w:left="2880" w:hanging="360"/>
+      </w:pPr>
+      <w:rPr>
+        <w:rFonts w:ascii="Symbol" w:hAnsi="Symbol" w:hint="default"/>
+      </w:rPr>
+    </w:lvl>
+    <w:lvl w:ilvl="4" w:tplc="04090003" w:tentative="1">
+      <w:start w:val="1"/>
+      <w:numFmt w:val="bullet"/>
+      <w:lvlText w:val="o"/>
+      <w:lvlJc w:val="left"/>
+      <w:pPr>
+        <w:ind w:left="3600" w:hanging="360"/>
+      </w:pPr>
+      <w:rPr>
+        <w:rFonts w:ascii="Courier New" w:hAnsi="Courier New" w:cs="Courier New" w:hint="default"/>
+      </w:rPr>
+    </w:lvl>
+    <w:lvl w:ilvl="5" w:tplc="04090005" w:tentative="1">
+      <w:start w:val="1"/>
+      <w:numFmt w:val="bullet"/>
+      <w:lvlText w:val=""/>
+      <w:lvlJc w:val="left"/>
+      <w:pPr>
+        <w:ind w:left="4320" w:hanging="360"/>
+      </w:pPr>
+      <w:rPr>
+        <w:rFonts w:ascii="Wingdings" w:hAnsi="Wingdings" w:hint="default"/>
+      </w:rPr>
+    </w:lvl>
+    <w:lvl w:ilvl="6" w:tplc="04090001" w:tentative="1">
+      <w:start w:val="1"/>
+      <w:numFmt w:val="bullet"/>
+      <w:lvlText w:val=""/>
+      <w:lvlJc w:val="left"/>
+      <w:pPr>
+        <w:ind w:left="5040" w:hanging="360"/>
+      </w:pPr>
+      <w:rPr>
+        <w:rFonts w:ascii="Symbol" w:hAnsi="Symbol" w:hint="default"/>
+      </w:rPr>
+    </w:lvl>
+    <w:lvl w:ilvl="7" w:tplc="04090003" w:tentative="1">
+      <w:start w:val="1"/>
+      <w:numFmt w:val="bullet"/>
+      <w:lvlText w:val="o"/>
+      <w:lvlJc w:val="left"/>
+      <w:pPr>
+        <w:ind w:left="5760" w:hanging="360"/>
+      </w:pPr>
+      <w:rPr>
+        <w:rFonts w:ascii="Courier New" w:hAnsi="Courier New" w:cs="Courier New" w:hint="default"/>
+      </w:rPr>
+    </w:lvl>
+    <w:lvl w:ilvl="8" w:tplc="04090005" w:tentative="1">
+      <w:start w:val="1"/>
+      <w:numFmt w:val="bullet"/>
+      <w:lvlText w:val=""/>
+      <w:lvlJc w:val="left"/>
+      <w:pPr>
+        <w:ind w:left="6480" w:hanging="360"/>
       </w:pPr>
       <w:rPr>
         <w:rFonts w:ascii="Wingdings" w:hAnsi="Wingdings" w:hint="default"/>
@@ -941,6 +1693,12 @@
   </w:abstractNum>
   <w:num w:numId="1">
     <w:abstractNumId w:val="0"/>
+  </w:num>
+  <w:num w:numId="2">
+    <w:abstractNumId w:val="2"/>
+  </w:num>
+  <w:num w:numId="3">
+    <w:abstractNumId w:val="1"/>
   </w:num>
 </w:numbering>
 </file>

</xml_diff>